<commit_message>
Se realizo prueba unitaria con la clase StackVector
</commit_message>
<xml_diff>
--- a/Github y Screenshots.docx
+++ b/Github y Screenshots.docx
@@ -241,6 +241,27 @@
           <w:lang w:val="es-ES"/>
         </w:rPr>
       </w:pPr>
+    </w:p>
+    <w:p>
+      <w:pPr>
+        <w:rPr>
+          <w:lang w:val="es-ES"/>
+        </w:rPr>
+      </w:pPr>
+      <w:r>
+        <w:rPr>
+          <w:lang w:val="es-ES"/>
+        </w:rPr>
+        <w:t xml:space="preserve">Clase </w:t>
+      </w:r>
+      <w:proofErr w:type="spellStart"/>
+      <w:r>
+        <w:rPr>
+          <w:lang w:val="es-ES"/>
+        </w:rPr>
+        <w:t>Calculos</w:t>
+      </w:r>
+      <w:proofErr w:type="spellEnd"/>
       <w:r>
         <w:rPr>
           <w:lang w:val="es-ES"/>
@@ -311,68 +332,40 @@
     <w:p>
       <w:pPr>
         <w:rPr>
-          <w:b/>
-          <w:lang w:val="es-ES"/>
-        </w:rPr>
-      </w:pPr>
+          <w:lang w:val="es-ES"/>
+        </w:rPr>
+      </w:pPr>
+      <w:r>
+        <w:rPr>
+          <w:lang w:val="es-ES"/>
+        </w:rPr>
+        <w:t xml:space="preserve">Clase </w:t>
+      </w:r>
       <w:proofErr w:type="spellStart"/>
       <w:r>
         <w:rPr>
-          <w:b/>
-          <w:lang w:val="es-ES"/>
-        </w:rPr>
-        <w:t>Screenshot</w:t>
+          <w:lang w:val="es-ES"/>
+        </w:rPr>
+        <w:t>StackVector</w:t>
       </w:r>
       <w:proofErr w:type="spellEnd"/>
-      <w:r>
-        <w:rPr>
-          <w:b/>
-          <w:lang w:val="es-ES"/>
-        </w:rPr>
-        <w:t xml:space="preserve"> de nuestra clase </w:t>
-      </w:r>
-      <w:proofErr w:type="spellStart"/>
-      <w:r>
-        <w:rPr>
-          <w:b/>
-          <w:lang w:val="es-ES"/>
-        </w:rPr>
-        <w:t>Calculos</w:t>
-      </w:r>
-      <w:proofErr w:type="spellEnd"/>
-      <w:r>
-        <w:rPr>
-          <w:b/>
-          <w:lang w:val="es-ES"/>
-        </w:rPr>
-        <w:t xml:space="preserve"> funcionando en otra clase principal</w:t>
-      </w:r>
-    </w:p>
-    <w:p>
-      <w:pPr>
-        <w:rPr>
-          <w:b/>
-          <w:lang w:val="es-ES"/>
-        </w:rPr>
-      </w:pPr>
-    </w:p>
-    <w:p>
-      <w:pPr>
-        <w:rPr>
-          <w:b/>
-        </w:rPr>
-      </w:pPr>
-      <w:r>
-        <w:rPr>
-          <w:b/>
+    </w:p>
+    <w:p>
+      <w:pPr>
+        <w:rPr>
+          <w:lang w:val="es-ES"/>
+        </w:rPr>
+      </w:pPr>
+      <w:r>
+        <w:rPr>
           <w:noProof/>
         </w:rPr>
         <w:lastRenderedPageBreak/>
         <w:drawing>
-          <wp:inline distT="0" distB="0" distL="0" distR="0" wp14:anchorId="50CE787A" wp14:editId="568D6866">
+          <wp:inline distT="0" distB="0" distL="0" distR="0" wp14:anchorId="65F89339" wp14:editId="5C470906">
             <wp:extent cx="5929630" cy="3703955"/>
             <wp:effectExtent l="0" t="0" r="0" b="4445"/>
-            <wp:docPr id="2" name="Picture 2" descr="../../../../Screenshots/Screenshot%202018-02-02%2021.24.00.png"/>
+            <wp:docPr id="4" name="Picture 4" descr="../../../../Screenshots/Screenshot%202018-02-02%2022.10.07.png"/>
             <wp:cNvGraphicFramePr>
               <a:graphicFrameLocks xmlns:a="http://schemas.openxmlformats.org/drawingml/2006/main" noChangeAspect="1"/>
             </wp:cNvGraphicFramePr>
@@ -380,7 +373,7 @@
               <a:graphicData uri="http://schemas.openxmlformats.org/drawingml/2006/picture">
                 <pic:pic xmlns:pic="http://schemas.openxmlformats.org/drawingml/2006/picture">
                   <pic:nvPicPr>
-                    <pic:cNvPr id="0" name="Picture 2" descr="../../../../Screenshots/Screenshot%202018-02-02%2021.24.00.png"/>
+                    <pic:cNvPr id="0" name="Picture 4" descr="../../../../Screenshots/Screenshot%202018-02-02%2022.10.07.png"/>
                     <pic:cNvPicPr>
                       <a:picLocks noChangeAspect="1" noChangeArrowheads="1"/>
                     </pic:cNvPicPr>
@@ -421,7 +414,6 @@
     <w:p>
       <w:pPr>
         <w:rPr>
-          <w:b/>
           <w:lang w:val="es-ES"/>
         </w:rPr>
       </w:pPr>
@@ -447,21 +439,7 @@
           <w:b/>
           <w:lang w:val="es-ES"/>
         </w:rPr>
-        <w:t xml:space="preserve"> de </w:t>
-      </w:r>
-      <w:r>
-        <w:rPr>
-          <w:b/>
-          <w:lang w:val="es-ES"/>
-        </w:rPr>
-        <w:t>otra</w:t>
-      </w:r>
-      <w:r>
-        <w:rPr>
-          <w:b/>
-          <w:lang w:val="es-ES"/>
-        </w:rPr>
-        <w:t xml:space="preserve"> clase </w:t>
+        <w:t xml:space="preserve"> de nuestra clase </w:t>
       </w:r>
       <w:proofErr w:type="spellStart"/>
       <w:r>
@@ -477,51 +455,21 @@
           <w:b/>
           <w:lang w:val="es-ES"/>
         </w:rPr>
-        <w:t xml:space="preserve"> (Operación) </w:t>
-      </w:r>
-      <w:r>
-        <w:rPr>
-          <w:b/>
-          <w:lang w:val="es-ES"/>
-        </w:rPr>
-        <w:t xml:space="preserve">funcionando en </w:t>
-      </w:r>
-      <w:r>
-        <w:rPr>
-          <w:b/>
-          <w:lang w:val="es-ES"/>
-        </w:rPr>
-        <w:t>nuestro</w:t>
-      </w:r>
-      <w:r>
-        <w:rPr>
-          <w:b/>
-          <w:lang w:val="es-ES"/>
-        </w:rPr>
-        <w:t xml:space="preserve"> principal</w:t>
-      </w:r>
-    </w:p>
-    <w:p>
-      <w:pPr>
-        <w:rPr>
-          <w:b/>
-          <w:lang w:val="es-ES"/>
-        </w:rPr>
-      </w:pPr>
-    </w:p>
-    <w:p>
-      <w:pPr>
-        <w:rPr>
-          <w:b/>
-          <w:lang w:val="es-ES"/>
-        </w:rPr>
-      </w:pPr>
-    </w:p>
-    <w:p>
-      <w:pPr>
-        <w:rPr>
-          <w:b/>
-          <w:lang w:val="es-ES"/>
+        <w:t xml:space="preserve"> funcionando en otra clase principal</w:t>
+      </w:r>
+    </w:p>
+    <w:p>
+      <w:pPr>
+        <w:rPr>
+          <w:b/>
+          <w:lang w:val="es-ES"/>
+        </w:rPr>
+      </w:pPr>
+    </w:p>
+    <w:p>
+      <w:pPr>
+        <w:rPr>
+          <w:b/>
         </w:rPr>
       </w:pPr>
       <w:r>
@@ -530,10 +478,10 @@
           <w:noProof/>
         </w:rPr>
         <w:drawing>
-          <wp:inline distT="0" distB="0" distL="0" distR="0" wp14:anchorId="7D08DFC4" wp14:editId="5ED35B00">
+          <wp:inline distT="0" distB="0" distL="0" distR="0" wp14:anchorId="50CE787A" wp14:editId="568D6866">
             <wp:extent cx="5929630" cy="3703955"/>
             <wp:effectExtent l="0" t="0" r="0" b="4445"/>
-            <wp:docPr id="3" name="Picture 3" descr="../../../../Screenshots/Screenshot%202018-02-02%2021.26.55.png"/>
+            <wp:docPr id="2" name="Picture 2" descr="../../../../Screenshots/Screenshot%202018-02-02%2021.24.00.png"/>
             <wp:cNvGraphicFramePr>
               <a:graphicFrameLocks xmlns:a="http://schemas.openxmlformats.org/drawingml/2006/main" noChangeAspect="1"/>
             </wp:cNvGraphicFramePr>
@@ -541,7 +489,7 @@
               <a:graphicData uri="http://schemas.openxmlformats.org/drawingml/2006/picture">
                 <pic:pic xmlns:pic="http://schemas.openxmlformats.org/drawingml/2006/picture">
                   <pic:nvPicPr>
-                    <pic:cNvPr id="0" name="Picture 3" descr="../../../../Screenshots/Screenshot%202018-02-02%2021.26.55.png"/>
+                    <pic:cNvPr id="0" name="Picture 2" descr="../../../../Screenshots/Screenshot%202018-02-02%2021.24.00.png"/>
                     <pic:cNvPicPr>
                       <a:picLocks noChangeAspect="1" noChangeArrowheads="1"/>
                     </pic:cNvPicPr>
@@ -578,7 +526,167 @@
           </wp:inline>
         </w:drawing>
       </w:r>
+    </w:p>
+    <w:p>
+      <w:pPr>
+        <w:rPr>
+          <w:b/>
+          <w:lang w:val="es-ES"/>
+        </w:rPr>
+      </w:pPr>
+    </w:p>
+    <w:p>
+      <w:pPr>
+        <w:rPr>
+          <w:b/>
+          <w:lang w:val="es-ES"/>
+        </w:rPr>
+      </w:pPr>
+      <w:proofErr w:type="spellStart"/>
+      <w:r>
+        <w:rPr>
+          <w:b/>
+          <w:lang w:val="es-ES"/>
+        </w:rPr>
+        <w:t>Screenshot</w:t>
+      </w:r>
+      <w:proofErr w:type="spellEnd"/>
+      <w:r>
+        <w:rPr>
+          <w:b/>
+          <w:lang w:val="es-ES"/>
+        </w:rPr>
+        <w:t xml:space="preserve"> de </w:t>
+      </w:r>
+      <w:r>
+        <w:rPr>
+          <w:b/>
+          <w:lang w:val="es-ES"/>
+        </w:rPr>
+        <w:t>otra</w:t>
+      </w:r>
+      <w:r>
+        <w:rPr>
+          <w:b/>
+          <w:lang w:val="es-ES"/>
+        </w:rPr>
+        <w:t xml:space="preserve"> clase </w:t>
+      </w:r>
+      <w:proofErr w:type="spellStart"/>
+      <w:r>
+        <w:rPr>
+          <w:b/>
+          <w:lang w:val="es-ES"/>
+        </w:rPr>
+        <w:t>Calculos</w:t>
+      </w:r>
+      <w:proofErr w:type="spellEnd"/>
+      <w:r>
+        <w:rPr>
+          <w:b/>
+          <w:lang w:val="es-ES"/>
+        </w:rPr>
+        <w:t xml:space="preserve"> (Operación) </w:t>
+      </w:r>
+      <w:r>
+        <w:rPr>
+          <w:b/>
+          <w:lang w:val="es-ES"/>
+        </w:rPr>
+        <w:t xml:space="preserve">funcionando en </w:t>
+      </w:r>
+      <w:r>
+        <w:rPr>
+          <w:b/>
+          <w:lang w:val="es-ES"/>
+        </w:rPr>
+        <w:t>nuestro</w:t>
+      </w:r>
+      <w:r>
+        <w:rPr>
+          <w:b/>
+          <w:lang w:val="es-ES"/>
+        </w:rPr>
+        <w:t xml:space="preserve"> principal</w:t>
+      </w:r>
+    </w:p>
+    <w:p>
+      <w:pPr>
+        <w:rPr>
+          <w:b/>
+          <w:lang w:val="es-ES"/>
+        </w:rPr>
+      </w:pPr>
+    </w:p>
+    <w:p>
+      <w:pPr>
+        <w:rPr>
+          <w:b/>
+          <w:lang w:val="es-ES"/>
+        </w:rPr>
+      </w:pPr>
+    </w:p>
+    <w:p>
+      <w:pPr>
+        <w:rPr>
+          <w:b/>
+        </w:rPr>
+      </w:pPr>
       <w:bookmarkStart w:id="0" w:name="_GoBack"/>
+      <w:r>
+        <w:rPr>
+          <w:b/>
+          <w:noProof/>
+        </w:rPr>
+        <w:drawing>
+          <wp:inline distT="0" distB="0" distL="0" distR="0" wp14:anchorId="7D08DFC4" wp14:editId="5ED35B00">
+            <wp:extent cx="5929630" cy="3703955"/>
+            <wp:effectExtent l="0" t="0" r="0" b="4445"/>
+            <wp:docPr id="3" name="Picture 3" descr="../../../../Screenshots/Screenshot%202018-02-02%2021.26.55.png"/>
+            <wp:cNvGraphicFramePr>
+              <a:graphicFrameLocks xmlns:a="http://schemas.openxmlformats.org/drawingml/2006/main" noChangeAspect="1"/>
+            </wp:cNvGraphicFramePr>
+            <a:graphic xmlns:a="http://schemas.openxmlformats.org/drawingml/2006/main">
+              <a:graphicData uri="http://schemas.openxmlformats.org/drawingml/2006/picture">
+                <pic:pic xmlns:pic="http://schemas.openxmlformats.org/drawingml/2006/picture">
+                  <pic:nvPicPr>
+                    <pic:cNvPr id="0" name="Picture 3" descr="../../../../Screenshots/Screenshot%202018-02-02%2021.26.55.png"/>
+                    <pic:cNvPicPr>
+                      <a:picLocks noChangeAspect="1" noChangeArrowheads="1"/>
+                    </pic:cNvPicPr>
+                  </pic:nvPicPr>
+                  <pic:blipFill>
+                    <a:blip r:embed="rId8">
+                      <a:extLst>
+                        <a:ext uri="{28A0092B-C50C-407E-A947-70E740481C1C}">
+                          <a14:useLocalDpi xmlns:a14="http://schemas.microsoft.com/office/drawing/2010/main" val="0"/>
+                        </a:ext>
+                      </a:extLst>
+                    </a:blip>
+                    <a:srcRect/>
+                    <a:stretch>
+                      <a:fillRect/>
+                    </a:stretch>
+                  </pic:blipFill>
+                  <pic:spPr bwMode="auto">
+                    <a:xfrm>
+                      <a:off x="0" y="0"/>
+                      <a:ext cx="5929630" cy="3703955"/>
+                    </a:xfrm>
+                    <a:prstGeom prst="rect">
+                      <a:avLst/>
+                    </a:prstGeom>
+                    <a:noFill/>
+                    <a:ln>
+                      <a:noFill/>
+                    </a:ln>
+                  </pic:spPr>
+                </pic:pic>
+              </a:graphicData>
+            </a:graphic>
+          </wp:inline>
+        </w:drawing>
+      </w:r>
       <w:bookmarkEnd w:id="0"/>
     </w:p>
     <w:sectPr>

</xml_diff>